<commit_message>
nmv 03 09 2022
</commit_message>
<xml_diff>
--- a/TS-Padam/TS-2.1/TS 2.1 Sanskrit Pada Paatam Corrections.docx
+++ b/TS-Padam/TS-2.1/TS 2.1 Sanskrit Pada Paatam Corrections.docx
@@ -1,6 +1,6 @@
 
 <file path=word/document.xml><?xml version="1.0" encoding="utf-8"?>
-<w:document xmlns:wpc="http://schemas.microsoft.com/office/word/2010/wordprocessingCanvas" xmlns:cx="http://schemas.microsoft.com/office/drawing/2014/chartex" xmlns:cx1="http://schemas.microsoft.com/office/drawing/2015/9/8/chartex" xmlns:cx2="http://schemas.microsoft.com/office/drawing/2015/10/21/chartex" xmlns:cx3="http://schemas.microsoft.com/office/drawing/2016/5/9/chartex" xmlns:cx4="http://schemas.microsoft.com/office/drawing/2016/5/10/chartex" xmlns:cx5="http://schemas.microsoft.com/office/drawing/2016/5/11/chartex" xmlns:cx6="http://schemas.microsoft.com/office/drawing/2016/5/12/chartex" xmlns:cx7="http://schemas.microsoft.com/office/drawing/2016/5/13/chartex" xmlns:cx8="http://schemas.microsoft.com/office/drawing/2016/5/14/chartex" xmlns:mc="http://schemas.openxmlformats.org/markup-compatibility/2006" xmlns:aink="http://schemas.microsoft.com/office/drawing/2016/ink" xmlns:am3d="http://schemas.microsoft.com/office/drawing/2017/model3d" xmlns:o="urn:schemas-microsoft-com:office:office" xmlns:oel="http://schemas.microsoft.com/office/2019/extlst" xmlns:r="http://schemas.openxmlformats.org/officeDocument/2006/relationships" xmlns:m="http://schemas.openxmlformats.org/officeDocument/2006/math" xmlns:v="urn:schemas-microsoft-com:vml" xmlns:wp14="http://schemas.microsoft.com/office/word/2010/wordprocessingDrawing" xmlns:wp="http://schemas.openxmlformats.org/drawingml/2006/wordprocessingDrawing" xmlns:w10="urn:schemas-microsoft-com:office:word" xmlns:w="http://schemas.openxmlformats.org/wordprocessingml/2006/main" xmlns:w14="http://schemas.microsoft.com/office/word/2010/wordml" xmlns:w15="http://schemas.microsoft.com/office/word/2012/wordml" xmlns:w16cex="http://schemas.microsoft.com/office/word/2018/wordml/cex" xmlns:w16cid="http://schemas.microsoft.com/office/word/2016/wordml/cid" xmlns:w16="http://schemas.microsoft.com/office/word/2018/wordml" xmlns:w16sdtdh="http://schemas.microsoft.com/office/word/2020/wordml/sdtdatahash" xmlns:w16se="http://schemas.microsoft.com/office/word/2015/wordml/symex" xmlns:wpg="http://schemas.microsoft.com/office/word/2010/wordprocessingGroup" xmlns:wpi="http://schemas.microsoft.com/office/word/2010/wordprocessingInk" xmlns:wne="http://schemas.microsoft.com/office/word/2006/wordml" xmlns:wps="http://schemas.microsoft.com/office/word/2010/wordprocessingShape" mc:Ignorable="w14 w15 w16se w16cid w16 w16cex w16sdtdh wp14">
+<w:document xmlns:wpc="http://schemas.microsoft.com/office/word/2010/wordprocessingCanvas" xmlns:cx="http://schemas.microsoft.com/office/drawing/2014/chartex" xmlns:cx1="http://schemas.microsoft.com/office/drawing/2015/9/8/chartex" xmlns:mc="http://schemas.openxmlformats.org/markup-compatibility/2006" xmlns:o="urn:schemas-microsoft-com:office:office" xmlns:r="http://schemas.openxmlformats.org/officeDocument/2006/relationships" xmlns:m="http://schemas.openxmlformats.org/officeDocument/2006/math" xmlns:v="urn:schemas-microsoft-com:vml" xmlns:wp14="http://schemas.microsoft.com/office/word/2010/wordprocessingDrawing" xmlns:wp="http://schemas.openxmlformats.org/drawingml/2006/wordprocessingDrawing" xmlns:w10="urn:schemas-microsoft-com:office:word" xmlns:w="http://schemas.openxmlformats.org/wordprocessingml/2006/main" xmlns:w14="http://schemas.microsoft.com/office/word/2010/wordml" xmlns:w15="http://schemas.microsoft.com/office/word/2012/wordml" xmlns:w16se="http://schemas.microsoft.com/office/word/2015/wordml/symex" xmlns:wpg="http://schemas.microsoft.com/office/word/2010/wordprocessingGroup" xmlns:wpi="http://schemas.microsoft.com/office/word/2010/wordprocessingInk" xmlns:wne="http://schemas.microsoft.com/office/word/2006/wordml" xmlns:wps="http://schemas.microsoft.com/office/word/2010/wordprocessingShape" mc:Ignorable="w14 w15 w16se wp14">
   <w:body>
     <w:p>
       <w:pPr>
@@ -227,11 +227,17 @@
       </w:tr>
       <w:tr>
         <w:trPr>
-          <w:trHeight w:val="822"/>
+          <w:trHeight w:val="950"/>
         </w:trPr>
         <w:tc>
           <w:tcPr>
             <w:tcW w:w="3197" w:type="dxa"/>
+            <w:tcBorders>
+              <w:top w:val="single" w:sz="4" w:space="0" w:color="000000"/>
+              <w:left w:val="single" w:sz="4" w:space="0" w:color="000000"/>
+              <w:bottom w:val="single" w:sz="4" w:space="0" w:color="000000"/>
+              <w:right w:val="single" w:sz="4" w:space="0" w:color="000000"/>
+            </w:tcBorders>
           </w:tcPr>
           <w:p>
             <w:pPr>
@@ -258,7 +264,531 @@
                 <w:szCs w:val="28"/>
                 <w:lang w:eastAsia="en-IN" w:bidi="ml-IN"/>
               </w:rPr>
-              <w:t>TS 2.1.4.4 (Padam)</w:t>
+              <w:t>TS 2.1.</w:t>
+            </w:r>
+            <w:r>
+              <w:rPr>
+                <w:rFonts w:eastAsia="Times New Roman" w:cs="Arial"/>
+                <w:b/>
+                <w:sz w:val="28"/>
+                <w:szCs w:val="28"/>
+                <w:lang w:eastAsia="en-IN" w:bidi="ml-IN"/>
+              </w:rPr>
+              <w:t>3</w:t>
+            </w:r>
+            <w:r>
+              <w:rPr>
+                <w:rFonts w:eastAsia="Times New Roman" w:cs="Arial"/>
+                <w:b/>
+                <w:sz w:val="28"/>
+                <w:szCs w:val="28"/>
+                <w:lang w:eastAsia="en-IN" w:bidi="ml-IN"/>
+              </w:rPr>
+              <w:t xml:space="preserve">.1 </w:t>
+            </w:r>
+            <w:r>
+              <w:rPr>
+                <w:rFonts w:eastAsia="Times New Roman" w:cs="Arial"/>
+                <w:b/>
+                <w:sz w:val="28"/>
+                <w:szCs w:val="28"/>
+                <w:lang w:eastAsia="en-IN" w:bidi="ml-IN"/>
+              </w:rPr>
+              <w:t xml:space="preserve">- </w:t>
+            </w:r>
+            <w:proofErr w:type="spellStart"/>
+            <w:r>
+              <w:rPr>
+                <w:rFonts w:eastAsia="Times New Roman" w:cs="Arial"/>
+                <w:b/>
+                <w:sz w:val="28"/>
+                <w:szCs w:val="28"/>
+                <w:lang w:eastAsia="en-IN" w:bidi="ml-IN"/>
+              </w:rPr>
+              <w:t>Vaakyam</w:t>
+            </w:r>
+            <w:proofErr w:type="spellEnd"/>
+          </w:p>
+          <w:p>
+            <w:pPr>
+              <w:widowControl w:val="0"/>
+              <w:autoSpaceDE w:val="0"/>
+              <w:autoSpaceDN w:val="0"/>
+              <w:adjustRightInd w:val="0"/>
+              <w:spacing w:before="0" w:line="264" w:lineRule="auto"/>
+              <w:ind w:right="-320"/>
+              <w:jc w:val="both"/>
+              <w:rPr>
+                <w:rFonts w:eastAsia="Times New Roman" w:cs="Arial"/>
+                <w:b/>
+                <w:sz w:val="28"/>
+                <w:szCs w:val="28"/>
+                <w:lang w:eastAsia="en-IN" w:bidi="ml-IN"/>
+              </w:rPr>
+            </w:pPr>
+            <w:r>
+              <w:rPr>
+                <w:rFonts w:eastAsia="Times New Roman" w:cs="Arial"/>
+                <w:b/>
+                <w:sz w:val="28"/>
+                <w:szCs w:val="28"/>
+                <w:lang w:eastAsia="en-IN" w:bidi="ml-IN"/>
+              </w:rPr>
+              <w:t xml:space="preserve">Line No. </w:t>
+            </w:r>
+            <w:r>
+              <w:rPr>
+                <w:rFonts w:eastAsia="Times New Roman" w:cs="Arial"/>
+                <w:b/>
+                <w:sz w:val="28"/>
+                <w:szCs w:val="28"/>
+                <w:lang w:eastAsia="en-IN" w:bidi="ml-IN"/>
+              </w:rPr>
+              <w:t>2</w:t>
+            </w:r>
+          </w:p>
+          <w:p>
+            <w:pPr>
+              <w:widowControl w:val="0"/>
+              <w:autoSpaceDE w:val="0"/>
+              <w:autoSpaceDN w:val="0"/>
+              <w:adjustRightInd w:val="0"/>
+              <w:spacing w:before="0" w:line="264" w:lineRule="auto"/>
+              <w:ind w:right="-320"/>
+              <w:jc w:val="both"/>
+              <w:rPr>
+                <w:rFonts w:eastAsia="Times New Roman" w:cs="Arial"/>
+                <w:b/>
+                <w:sz w:val="28"/>
+                <w:szCs w:val="28"/>
+                <w:lang w:eastAsia="en-IN" w:bidi="ml-IN"/>
+              </w:rPr>
+            </w:pPr>
+            <w:proofErr w:type="spellStart"/>
+            <w:r>
+              <w:rPr>
+                <w:rFonts w:eastAsia="Times New Roman" w:cs="Arial"/>
+                <w:b/>
+                <w:sz w:val="28"/>
+                <w:szCs w:val="28"/>
+                <w:lang w:eastAsia="en-IN" w:bidi="ml-IN"/>
+              </w:rPr>
+              <w:t>Panchaati</w:t>
+            </w:r>
+            <w:proofErr w:type="spellEnd"/>
+            <w:r>
+              <w:rPr>
+                <w:rFonts w:eastAsia="Times New Roman" w:cs="Arial"/>
+                <w:b/>
+                <w:sz w:val="28"/>
+                <w:szCs w:val="28"/>
+                <w:lang w:eastAsia="en-IN" w:bidi="ml-IN"/>
+              </w:rPr>
+              <w:t xml:space="preserve"> No.</w:t>
+            </w:r>
+            <w:r>
+              <w:rPr>
+                <w:rFonts w:eastAsia="Times New Roman" w:cs="Arial"/>
+                <w:b/>
+                <w:sz w:val="28"/>
+                <w:szCs w:val="28"/>
+                <w:lang w:eastAsia="en-IN" w:bidi="ml-IN"/>
+              </w:rPr>
+              <w:t>1</w:t>
+            </w:r>
+            <w:r>
+              <w:rPr>
+                <w:rFonts w:eastAsia="Times New Roman" w:cs="Arial"/>
+                <w:b/>
+                <w:sz w:val="28"/>
+                <w:szCs w:val="28"/>
+                <w:lang w:eastAsia="en-IN" w:bidi="ml-IN"/>
+              </w:rPr>
+              <w:t>6</w:t>
+            </w:r>
+          </w:p>
+        </w:tc>
+        <w:tc>
+          <w:tcPr>
+            <w:tcW w:w="4766" w:type="dxa"/>
+            <w:tcBorders>
+              <w:top w:val="single" w:sz="4" w:space="0" w:color="000000"/>
+              <w:left w:val="single" w:sz="4" w:space="0" w:color="000000"/>
+              <w:bottom w:val="single" w:sz="4" w:space="0" w:color="000000"/>
+              <w:right w:val="single" w:sz="4" w:space="0" w:color="000000"/>
+            </w:tcBorders>
+          </w:tcPr>
+          <w:p>
+            <w:pPr>
+              <w:spacing w:before="0" w:line="240" w:lineRule="auto"/>
+              <w:ind w:right="-108"/>
+              <w:rPr>
+                <w:rFonts w:ascii="BRH Malayalam Extra" w:hAnsi="BRH Malayalam Extra" w:cs="BRH Malayalam Extra"/>
+                <w:sz w:val="40"/>
+                <w:szCs w:val="40"/>
+              </w:rPr>
+            </w:pPr>
+            <w:proofErr w:type="spellStart"/>
+            <w:r>
+              <w:rPr>
+                <w:rFonts w:ascii="BRH Devanagari Extra" w:hAnsi="BRH Devanagari Extra" w:cs="BRH Devanagari Extra"/>
+                <w:sz w:val="40"/>
+                <w:szCs w:val="40"/>
+              </w:rPr>
+              <w:t>iÉiÉÉå</w:t>
+            </w:r>
+            <w:proofErr w:type="spellEnd"/>
+            <w:r>
+              <w:rPr>
+                <w:rFonts w:ascii="BRH Malayalam Extra" w:hAnsi="BRH Malayalam Extra" w:cs="BRH Devanagari Extra"/>
+                <w:sz w:val="34"/>
+                <w:szCs w:val="40"/>
+              </w:rPr>
+              <w:t>–</w:t>
+            </w:r>
+            <w:r>
+              <w:rPr>
+                <w:rFonts w:ascii="BRH Devanagari Extra" w:hAnsi="BRH Devanagari Extra" w:cs="BRH Devanagari Extra"/>
+                <w:sz w:val="40"/>
+                <w:szCs w:val="40"/>
+              </w:rPr>
+              <w:t xml:space="preserve"> </w:t>
+            </w:r>
+            <w:proofErr w:type="spellStart"/>
+            <w:r>
+              <w:rPr>
+                <w:rFonts w:ascii="BRH Devanagari Extra" w:hAnsi="BRH Devanagari Extra" w:cs="BRH Devanagari Extra"/>
+                <w:sz w:val="40"/>
+                <w:szCs w:val="40"/>
+              </w:rPr>
+              <w:t>uÉæ</w:t>
+            </w:r>
+            <w:proofErr w:type="spellEnd"/>
+            <w:r>
+              <w:rPr>
+                <w:rFonts w:ascii="BRH Devanagari Extra" w:hAnsi="BRH Devanagari Extra" w:cs="BRH Devanagari Extra"/>
+                <w:sz w:val="40"/>
+                <w:szCs w:val="40"/>
+              </w:rPr>
+              <w:t xml:space="preserve"> </w:t>
+            </w:r>
+            <w:proofErr w:type="spellStart"/>
+            <w:r>
+              <w:rPr>
+                <w:rFonts w:ascii="BRH Devanagari Extra" w:hAnsi="BRH Devanagari Extra" w:cs="BRH Devanagari Extra"/>
+                <w:sz w:val="40"/>
+                <w:szCs w:val="40"/>
+              </w:rPr>
+              <w:t>xÉ</w:t>
+            </w:r>
+            <w:proofErr w:type="spellEnd"/>
+            <w:r>
+              <w:rPr>
+                <w:rFonts w:ascii="BRH Devanagari Extra" w:hAnsi="BRH Devanagari Extra" w:cs="BRH Devanagari Extra"/>
+                <w:sz w:val="40"/>
+                <w:szCs w:val="40"/>
+              </w:rPr>
+              <w:t xml:space="preserve"> C</w:t>
+            </w:r>
+            <w:r>
+              <w:rPr>
+                <w:rFonts w:ascii="BRH Malayalam Extra" w:hAnsi="BRH Malayalam Extra" w:cs="BRH Devanagari Extra"/>
+                <w:sz w:val="34"/>
+                <w:szCs w:val="40"/>
+              </w:rPr>
+              <w:t>–</w:t>
+            </w:r>
+            <w:proofErr w:type="spellStart"/>
+            <w:r>
+              <w:rPr>
+                <w:rFonts w:ascii="BRH Devanagari Extra" w:hAnsi="BRH Devanagari Extra" w:cs="BRH Devanagari Extra"/>
+                <w:sz w:val="40"/>
+                <w:szCs w:val="40"/>
+                <w:highlight w:val="yellow"/>
+              </w:rPr>
+              <w:t>qÉÉÇ</w:t>
+            </w:r>
+            <w:proofErr w:type="spellEnd"/>
+            <w:r>
+              <w:rPr>
+                <w:rFonts w:ascii="BRH Devanagari Extra" w:hAnsi="BRH Devanagari Extra" w:cs="BRH Devanagari Extra"/>
+                <w:sz w:val="40"/>
+                <w:szCs w:val="40"/>
+              </w:rPr>
+              <w:t xml:space="preserve"> </w:t>
+            </w:r>
+            <w:proofErr w:type="spellStart"/>
+            <w:r>
+              <w:rPr>
+                <w:rFonts w:ascii="BRH Devanagari Extra" w:hAnsi="BRH Devanagari Extra" w:cs="BRH Devanagari Extra"/>
+                <w:sz w:val="40"/>
+                <w:szCs w:val="40"/>
+              </w:rPr>
+              <w:t>ÆsÉÉå</w:t>
+            </w:r>
+            <w:proofErr w:type="spellEnd"/>
+            <w:r>
+              <w:rPr>
+                <w:rFonts w:ascii="BRH Malayalam Extra" w:hAnsi="BRH Malayalam Extra" w:cs="BRH Devanagari Extra"/>
+                <w:sz w:val="34"/>
+                <w:szCs w:val="40"/>
+              </w:rPr>
+              <w:t>–</w:t>
+            </w:r>
+            <w:proofErr w:type="spellStart"/>
+            <w:r>
+              <w:rPr>
+                <w:rFonts w:ascii="BRH Devanagari Extra" w:hAnsi="BRH Devanagari Extra" w:cs="BRH Devanagari Extra"/>
+                <w:sz w:val="40"/>
+                <w:szCs w:val="40"/>
+              </w:rPr>
+              <w:t>MüÉlÉ</w:t>
+            </w:r>
+            <w:proofErr w:type="spellEnd"/>
+            <w:r>
+              <w:rPr>
+                <w:rFonts w:ascii="BRH Malayalam Extra" w:hAnsi="BRH Malayalam Extra" w:cs="BRH Devanagari Extra"/>
+                <w:sz w:val="34"/>
+                <w:szCs w:val="40"/>
+              </w:rPr>
+              <w:t>–</w:t>
+            </w:r>
+            <w:proofErr w:type="spellStart"/>
+            <w:r>
+              <w:rPr>
+                <w:rFonts w:ascii="BRH Devanagari Extra" w:hAnsi="BRH Devanagari Extra" w:cs="BRH Devanagari Extra"/>
+                <w:sz w:val="40"/>
+                <w:szCs w:val="40"/>
+              </w:rPr>
+              <w:t>prÉþeÉrÉSè</w:t>
+            </w:r>
+            <w:proofErr w:type="spellEnd"/>
+          </w:p>
+        </w:tc>
+        <w:tc>
+          <w:tcPr>
+            <w:tcW w:w="5250" w:type="dxa"/>
+            <w:tcBorders>
+              <w:top w:val="single" w:sz="4" w:space="0" w:color="000000"/>
+              <w:left w:val="single" w:sz="4" w:space="0" w:color="000000"/>
+              <w:bottom w:val="single" w:sz="4" w:space="0" w:color="000000"/>
+              <w:right w:val="single" w:sz="4" w:space="0" w:color="000000"/>
+            </w:tcBorders>
+          </w:tcPr>
+          <w:p>
+            <w:pPr>
+              <w:spacing w:before="0" w:line="240" w:lineRule="auto"/>
+              <w:ind w:right="-108"/>
+              <w:rPr>
+                <w:rFonts w:ascii="BRH Malayalam Extra" w:hAnsi="BRH Malayalam Extra" w:cs="BRH Malayalam Extra"/>
+                <w:sz w:val="40"/>
+                <w:szCs w:val="40"/>
+              </w:rPr>
+            </w:pPr>
+            <w:proofErr w:type="spellStart"/>
+            <w:r>
+              <w:rPr>
+                <w:rFonts w:ascii="BRH Devanagari Extra" w:hAnsi="BRH Devanagari Extra" w:cs="BRH Devanagari Extra"/>
+                <w:sz w:val="40"/>
+                <w:szCs w:val="40"/>
+              </w:rPr>
+              <w:t>iÉiÉÉå</w:t>
+            </w:r>
+            <w:proofErr w:type="spellEnd"/>
+            <w:r>
+              <w:rPr>
+                <w:rFonts w:ascii="BRH Malayalam Extra" w:hAnsi="BRH Malayalam Extra" w:cs="BRH Devanagari Extra"/>
+                <w:sz w:val="34"/>
+                <w:szCs w:val="40"/>
+              </w:rPr>
+              <w:t>–</w:t>
+            </w:r>
+            <w:r>
+              <w:rPr>
+                <w:rFonts w:ascii="BRH Devanagari Extra" w:hAnsi="BRH Devanagari Extra" w:cs="BRH Devanagari Extra"/>
+                <w:sz w:val="40"/>
+                <w:szCs w:val="40"/>
+              </w:rPr>
+              <w:t xml:space="preserve"> </w:t>
+            </w:r>
+            <w:proofErr w:type="spellStart"/>
+            <w:r>
+              <w:rPr>
+                <w:rFonts w:ascii="BRH Devanagari Extra" w:hAnsi="BRH Devanagari Extra" w:cs="BRH Devanagari Extra"/>
+                <w:sz w:val="40"/>
+                <w:szCs w:val="40"/>
+              </w:rPr>
+              <w:t>uÉæ</w:t>
+            </w:r>
+            <w:proofErr w:type="spellEnd"/>
+            <w:r>
+              <w:rPr>
+                <w:rFonts w:ascii="BRH Devanagari Extra" w:hAnsi="BRH Devanagari Extra" w:cs="BRH Devanagari Extra"/>
+                <w:sz w:val="40"/>
+                <w:szCs w:val="40"/>
+              </w:rPr>
+              <w:t xml:space="preserve"> </w:t>
+            </w:r>
+            <w:proofErr w:type="spellStart"/>
+            <w:r>
+              <w:rPr>
+                <w:rFonts w:ascii="BRH Devanagari Extra" w:hAnsi="BRH Devanagari Extra" w:cs="BRH Devanagari Extra"/>
+                <w:sz w:val="40"/>
+                <w:szCs w:val="40"/>
+              </w:rPr>
+              <w:t>xÉ</w:t>
+            </w:r>
+            <w:proofErr w:type="spellEnd"/>
+            <w:r>
+              <w:rPr>
+                <w:rFonts w:ascii="BRH Devanagari Extra" w:hAnsi="BRH Devanagari Extra" w:cs="BRH Devanagari Extra"/>
+                <w:sz w:val="40"/>
+                <w:szCs w:val="40"/>
+              </w:rPr>
+              <w:t xml:space="preserve"> C</w:t>
+            </w:r>
+            <w:r>
+              <w:rPr>
+                <w:rFonts w:ascii="BRH Malayalam Extra" w:hAnsi="BRH Malayalam Extra" w:cs="BRH Devanagari Extra"/>
+                <w:sz w:val="34"/>
+                <w:szCs w:val="40"/>
+              </w:rPr>
+              <w:t>–</w:t>
+            </w:r>
+            <w:proofErr w:type="spellStart"/>
+            <w:r>
+              <w:rPr>
+                <w:rFonts w:ascii="BRH Devanagari Extra" w:hAnsi="BRH Devanagari Extra" w:cs="BRH Devanagari Extra"/>
+                <w:sz w:val="40"/>
+                <w:szCs w:val="40"/>
+              </w:rPr>
+              <w:t>qÉÉ</w:t>
+            </w:r>
+            <w:bookmarkStart w:id="0" w:name="_GoBack"/>
+            <w:r>
+              <w:rPr>
+                <w:rFonts w:ascii="BRH Devanagari Extra" w:hAnsi="BRH Devanagari Extra" w:cs="BRH Devanagari Extra"/>
+                <w:sz w:val="40"/>
+                <w:szCs w:val="40"/>
+                <w:highlight w:val="green"/>
+              </w:rPr>
+              <w:t>lÉç</w:t>
+            </w:r>
+            <w:bookmarkEnd w:id="0"/>
+            <w:proofErr w:type="spellEnd"/>
+            <w:r>
+              <w:rPr>
+                <w:rFonts w:ascii="BRH Devanagari Extra" w:hAnsi="BRH Devanagari Extra" w:cs="BRH Devanagari Extra"/>
+                <w:sz w:val="40"/>
+                <w:szCs w:val="40"/>
+              </w:rPr>
+              <w:t xml:space="preserve"> </w:t>
+            </w:r>
+            <w:proofErr w:type="spellStart"/>
+            <w:r>
+              <w:rPr>
+                <w:rFonts w:ascii="BRH Devanagari Extra" w:hAnsi="BRH Devanagari Extra" w:cs="BRH Devanagari Extra"/>
+                <w:sz w:val="40"/>
+                <w:szCs w:val="40"/>
+              </w:rPr>
+              <w:t>ÆsÉÉå</w:t>
+            </w:r>
+            <w:proofErr w:type="spellEnd"/>
+            <w:r>
+              <w:rPr>
+                <w:rFonts w:ascii="BRH Malayalam Extra" w:hAnsi="BRH Malayalam Extra" w:cs="BRH Devanagari Extra"/>
+                <w:sz w:val="34"/>
+                <w:szCs w:val="40"/>
+              </w:rPr>
+              <w:t>–</w:t>
+            </w:r>
+            <w:proofErr w:type="spellStart"/>
+            <w:r>
+              <w:rPr>
+                <w:rFonts w:ascii="BRH Devanagari Extra" w:hAnsi="BRH Devanagari Extra" w:cs="BRH Devanagari Extra"/>
+                <w:sz w:val="40"/>
+                <w:szCs w:val="40"/>
+              </w:rPr>
+              <w:t>MüÉlÉ</w:t>
+            </w:r>
+            <w:proofErr w:type="spellEnd"/>
+            <w:r>
+              <w:rPr>
+                <w:rFonts w:ascii="BRH Malayalam Extra" w:hAnsi="BRH Malayalam Extra" w:cs="BRH Devanagari Extra"/>
+                <w:sz w:val="34"/>
+                <w:szCs w:val="40"/>
+              </w:rPr>
+              <w:t>–</w:t>
+            </w:r>
+            <w:proofErr w:type="spellStart"/>
+            <w:r>
+              <w:rPr>
+                <w:rFonts w:ascii="BRH Devanagari Extra" w:hAnsi="BRH Devanagari Extra" w:cs="BRH Devanagari Extra"/>
+                <w:sz w:val="40"/>
+                <w:szCs w:val="40"/>
+              </w:rPr>
+              <w:t>prÉþeÉrÉSè</w:t>
+            </w:r>
+            <w:proofErr w:type="spellEnd"/>
+          </w:p>
+        </w:tc>
+      </w:tr>
+      <w:tr>
+        <w:trPr>
+          <w:trHeight w:val="822"/>
+        </w:trPr>
+        <w:tc>
+          <w:tcPr>
+            <w:tcW w:w="3197" w:type="dxa"/>
+          </w:tcPr>
+          <w:p>
+            <w:pPr>
+              <w:widowControl w:val="0"/>
+              <w:autoSpaceDE w:val="0"/>
+              <w:autoSpaceDN w:val="0"/>
+              <w:adjustRightInd w:val="0"/>
+              <w:spacing w:before="0" w:line="264" w:lineRule="auto"/>
+              <w:ind w:right="-320"/>
+              <w:jc w:val="both"/>
+              <w:rPr>
+                <w:rFonts w:eastAsia="Times New Roman" w:cs="Arial"/>
+                <w:b/>
+                <w:sz w:val="28"/>
+                <w:szCs w:val="28"/>
+                <w:lang w:eastAsia="en-IN" w:bidi="ml-IN"/>
+              </w:rPr>
+            </w:pPr>
+            <w:r>
+              <w:rPr>
+                <w:rFonts w:eastAsia="Times New Roman" w:cs="Arial"/>
+                <w:b/>
+                <w:sz w:val="28"/>
+                <w:szCs w:val="28"/>
+                <w:lang w:eastAsia="en-IN" w:bidi="ml-IN"/>
+              </w:rPr>
+              <w:t>TS 2.1.4.4 (</w:t>
+            </w:r>
+            <w:proofErr w:type="spellStart"/>
+            <w:r>
+              <w:rPr>
+                <w:rFonts w:eastAsia="Times New Roman" w:cs="Arial"/>
+                <w:b/>
+                <w:sz w:val="28"/>
+                <w:szCs w:val="28"/>
+                <w:lang w:eastAsia="en-IN" w:bidi="ml-IN"/>
+              </w:rPr>
+              <w:t>Padam</w:t>
+            </w:r>
+            <w:proofErr w:type="spellEnd"/>
+            <w:r>
+              <w:rPr>
+                <w:rFonts w:eastAsia="Times New Roman" w:cs="Arial"/>
+                <w:b/>
+                <w:sz w:val="28"/>
+                <w:szCs w:val="28"/>
+                <w:lang w:eastAsia="en-IN" w:bidi="ml-IN"/>
+              </w:rPr>
+              <w:t>)</w:t>
             </w:r>
           </w:p>
           <w:p>
@@ -1332,6 +1862,7 @@
                 <w:szCs w:val="28"/>
                 <w:lang w:eastAsia="en-IN" w:bidi="ml-IN"/>
               </w:rPr>
+              <w:lastRenderedPageBreak/>
               <w:t>TS 2.1.6.1 (Vaakyam)</w:t>
             </w:r>
           </w:p>
@@ -1668,7 +2199,6 @@
                 <w:szCs w:val="28"/>
                 <w:lang w:eastAsia="en-IN" w:bidi="ml-IN"/>
               </w:rPr>
-              <w:lastRenderedPageBreak/>
               <w:t>Panchaati No.40</w:t>
             </w:r>
           </w:p>
@@ -1694,7 +2224,6 @@
                 <w:szCs w:val="40"/>
                 <w:highlight w:val="yellow"/>
               </w:rPr>
-              <w:lastRenderedPageBreak/>
               <w:t>mÉ</w:t>
             </w:r>
             <w:r>
@@ -3281,6 +3810,7 @@
                 <w:szCs w:val="28"/>
                 <w:lang w:bidi="ta-IN"/>
               </w:rPr>
+              <w:lastRenderedPageBreak/>
               <w:t>TS 2.1.7.3 (Vaakyam)</w:t>
             </w:r>
           </w:p>
@@ -3318,7 +3848,6 @@
                 <w:szCs w:val="28"/>
               </w:rPr>
             </w:pPr>
-            <w:proofErr w:type="gramStart"/>
             <w:r>
               <w:rPr>
                 <w:rFonts w:cs="Latha"/>
@@ -3328,19 +3857,7 @@
                 <w:szCs w:val="28"/>
                 <w:lang w:bidi="ta-IN"/>
               </w:rPr>
-              <w:t>Panchaati  No.</w:t>
-            </w:r>
-            <w:proofErr w:type="gramEnd"/>
-            <w:r>
-              <w:rPr>
-                <w:rFonts w:cs="Latha"/>
-                <w:b/>
-                <w:bCs/>
-                <w:sz w:val="28"/>
-                <w:szCs w:val="28"/>
-                <w:lang w:bidi="ta-IN"/>
-              </w:rPr>
-              <w:t xml:space="preserve"> 43</w:t>
+              <w:t>Panchaati  No. 43</w:t>
             </w:r>
           </w:p>
         </w:tc>
@@ -3717,7 +4234,6 @@
                 <w:szCs w:val="28"/>
                 <w:lang w:eastAsia="en-IN" w:bidi="ml-IN"/>
               </w:rPr>
-              <w:lastRenderedPageBreak/>
               <w:t>Panchaati No. 61</w:t>
             </w:r>
           </w:p>
@@ -3749,7 +4265,6 @@
                 <w:sz w:val="40"/>
                 <w:szCs w:val="40"/>
               </w:rPr>
-              <w:lastRenderedPageBreak/>
               <w:t>G</w:t>
             </w:r>
             <w:r>
@@ -5488,6 +6003,7 @@
                 <w:szCs w:val="28"/>
                 <w:lang w:eastAsia="en-IN" w:bidi="ml-IN"/>
               </w:rPr>
+              <w:lastRenderedPageBreak/>
               <w:t>TS 2.1.4.2 – Vaakyam</w:t>
             </w:r>
           </w:p>
@@ -6180,7 +6696,6 @@
                 <w:szCs w:val="28"/>
                 <w:lang w:eastAsia="en-IN" w:bidi="ml-IN"/>
               </w:rPr>
-              <w:lastRenderedPageBreak/>
               <w:t>TS 2.1.5.5 (Padam)</w:t>
             </w:r>
           </w:p>
@@ -7763,6 +8278,7 @@
                 <w:szCs w:val="28"/>
                 <w:lang w:eastAsia="en-IN" w:bidi="ml-IN"/>
               </w:rPr>
+              <w:lastRenderedPageBreak/>
               <w:t>TS 2.1.6.4 – (padam)</w:t>
             </w:r>
           </w:p>
@@ -8805,7 +9321,6 @@
                 <w:szCs w:val="28"/>
                 <w:lang w:eastAsia="en-IN" w:bidi="ml-IN"/>
               </w:rPr>
-              <w:lastRenderedPageBreak/>
               <w:t>TS 2.1.8.1 (Padam)</w:t>
             </w:r>
           </w:p>
@@ -10285,6 +10800,7 @@
                 <w:sz w:val="28"/>
                 <w:szCs w:val="28"/>
               </w:rPr>
+              <w:lastRenderedPageBreak/>
               <w:t>TS 2.1.6.1 Padam 38</w:t>
             </w:r>
           </w:p>
@@ -10548,6 +11064,7 @@
               </w:rPr>
               <w:t>(</w:t>
             </w:r>
+            <w:proofErr w:type="spellStart"/>
             <w:r>
               <w:rPr>
                 <w:rFonts w:cs="Arial"/>
@@ -10568,6 +11085,7 @@
               </w:rPr>
               <w:t>udAttam</w:t>
             </w:r>
+            <w:proofErr w:type="spellEnd"/>
             <w:r>
               <w:rPr>
                 <w:rFonts w:cs="Arial"/>
@@ -10616,7 +11134,6 @@
                 <w:sz w:val="28"/>
                 <w:szCs w:val="28"/>
               </w:rPr>
-              <w:lastRenderedPageBreak/>
               <w:t>TS 2.1.10.2 padam 23</w:t>
             </w:r>
           </w:p>
@@ -10830,6 +11347,7 @@
               </w:rPr>
               <w:t>(</w:t>
             </w:r>
+            <w:proofErr w:type="spellStart"/>
             <w:r>
               <w:rPr>
                 <w:rFonts w:cs="Arial"/>
@@ -10848,7 +11366,18 @@
                 <w:sz w:val="28"/>
                 <w:szCs w:val="28"/>
               </w:rPr>
-              <w:t>udAttam)</w:t>
+              <w:t>udAttam</w:t>
+            </w:r>
+            <w:proofErr w:type="spellEnd"/>
+            <w:r>
+              <w:rPr>
+                <w:rFonts w:cs="Arial"/>
+                <w:b/>
+                <w:bCs/>
+                <w:sz w:val="28"/>
+                <w:szCs w:val="28"/>
+              </w:rPr>
+              <w:t>)</w:t>
             </w:r>
           </w:p>
         </w:tc>
@@ -10870,7 +11399,7 @@
 </file>
 
 <file path=word/endnotes.xml><?xml version="1.0" encoding="utf-8"?>
-<w:endnotes xmlns:wpc="http://schemas.microsoft.com/office/word/2010/wordprocessingCanvas" xmlns:cx="http://schemas.microsoft.com/office/drawing/2014/chartex" xmlns:cx1="http://schemas.microsoft.com/office/drawing/2015/9/8/chartex" xmlns:cx2="http://schemas.microsoft.com/office/drawing/2015/10/21/chartex" xmlns:cx3="http://schemas.microsoft.com/office/drawing/2016/5/9/chartex" xmlns:cx4="http://schemas.microsoft.com/office/drawing/2016/5/10/chartex" xmlns:cx5="http://schemas.microsoft.com/office/drawing/2016/5/11/chartex" xmlns:cx6="http://schemas.microsoft.com/office/drawing/2016/5/12/chartex" xmlns:cx7="http://schemas.microsoft.com/office/drawing/2016/5/13/chartex" xmlns:cx8="http://schemas.microsoft.com/office/drawing/2016/5/14/chartex" xmlns:mc="http://schemas.openxmlformats.org/markup-compatibility/2006" xmlns:aink="http://schemas.microsoft.com/office/drawing/2016/ink" xmlns:am3d="http://schemas.microsoft.com/office/drawing/2017/model3d" xmlns:o="urn:schemas-microsoft-com:office:office" xmlns:oel="http://schemas.microsoft.com/office/2019/extlst" xmlns:r="http://schemas.openxmlformats.org/officeDocument/2006/relationships" xmlns:m="http://schemas.openxmlformats.org/officeDocument/2006/math" xmlns:v="urn:schemas-microsoft-com:vml" xmlns:wp14="http://schemas.microsoft.com/office/word/2010/wordprocessingDrawing" xmlns:wp="http://schemas.openxmlformats.org/drawingml/2006/wordprocessingDrawing" xmlns:w10="urn:schemas-microsoft-com:office:word" xmlns:w="http://schemas.openxmlformats.org/wordprocessingml/2006/main" xmlns:w14="http://schemas.microsoft.com/office/word/2010/wordml" xmlns:w15="http://schemas.microsoft.com/office/word/2012/wordml" xmlns:w16cex="http://schemas.microsoft.com/office/word/2018/wordml/cex" xmlns:w16cid="http://schemas.microsoft.com/office/word/2016/wordml/cid" xmlns:w16="http://schemas.microsoft.com/office/word/2018/wordml" xmlns:w16sdtdh="http://schemas.microsoft.com/office/word/2020/wordml/sdtdatahash" xmlns:w16se="http://schemas.microsoft.com/office/word/2015/wordml/symex" xmlns:wpg="http://schemas.microsoft.com/office/word/2010/wordprocessingGroup" xmlns:wpi="http://schemas.microsoft.com/office/word/2010/wordprocessingInk" xmlns:wne="http://schemas.microsoft.com/office/word/2006/wordml" xmlns:wps="http://schemas.microsoft.com/office/word/2010/wordprocessingShape" mc:Ignorable="w14 w15 w16se w16cid w16 w16cex w16sdtdh wp14">
+<w:endnotes xmlns:wpc="http://schemas.microsoft.com/office/word/2010/wordprocessingCanvas" xmlns:cx="http://schemas.microsoft.com/office/drawing/2014/chartex" xmlns:cx1="http://schemas.microsoft.com/office/drawing/2015/9/8/chartex" xmlns:mc="http://schemas.openxmlformats.org/markup-compatibility/2006" xmlns:o="urn:schemas-microsoft-com:office:office" xmlns:r="http://schemas.openxmlformats.org/officeDocument/2006/relationships" xmlns:m="http://schemas.openxmlformats.org/officeDocument/2006/math" xmlns:v="urn:schemas-microsoft-com:vml" xmlns:wp14="http://schemas.microsoft.com/office/word/2010/wordprocessingDrawing" xmlns:wp="http://schemas.openxmlformats.org/drawingml/2006/wordprocessingDrawing" xmlns:w10="urn:schemas-microsoft-com:office:word" xmlns:w="http://schemas.openxmlformats.org/wordprocessingml/2006/main" xmlns:w14="http://schemas.microsoft.com/office/word/2010/wordml" xmlns:w15="http://schemas.microsoft.com/office/word/2012/wordml" xmlns:w16se="http://schemas.microsoft.com/office/word/2015/wordml/symex" xmlns:wpg="http://schemas.microsoft.com/office/word/2010/wordprocessingGroup" xmlns:wpi="http://schemas.microsoft.com/office/word/2010/wordprocessingInk" xmlns:wne="http://schemas.microsoft.com/office/word/2006/wordml" xmlns:wps="http://schemas.microsoft.com/office/word/2010/wordprocessingShape" mc:Ignorable="w14 w15 w16se wp14">
   <w:endnote w:type="separator" w:id="-1">
     <w:p>
       <w:pPr>
@@ -10895,7 +11424,7 @@
 </file>
 
 <file path=word/footer1.xml><?xml version="1.0" encoding="utf-8"?>
-<w:ftr xmlns:wpc="http://schemas.microsoft.com/office/word/2010/wordprocessingCanvas" xmlns:cx="http://schemas.microsoft.com/office/drawing/2014/chartex" xmlns:cx1="http://schemas.microsoft.com/office/drawing/2015/9/8/chartex" xmlns:cx2="http://schemas.microsoft.com/office/drawing/2015/10/21/chartex" xmlns:cx3="http://schemas.microsoft.com/office/drawing/2016/5/9/chartex" xmlns:cx4="http://schemas.microsoft.com/office/drawing/2016/5/10/chartex" xmlns:cx5="http://schemas.microsoft.com/office/drawing/2016/5/11/chartex" xmlns:cx6="http://schemas.microsoft.com/office/drawing/2016/5/12/chartex" xmlns:cx7="http://schemas.microsoft.com/office/drawing/2016/5/13/chartex" xmlns:cx8="http://schemas.microsoft.com/office/drawing/2016/5/14/chartex" xmlns:mc="http://schemas.openxmlformats.org/markup-compatibility/2006" xmlns:aink="http://schemas.microsoft.com/office/drawing/2016/ink" xmlns:am3d="http://schemas.microsoft.com/office/drawing/2017/model3d" xmlns:o="urn:schemas-microsoft-com:office:office" xmlns:oel="http://schemas.microsoft.com/office/2019/extlst" xmlns:r="http://schemas.openxmlformats.org/officeDocument/2006/relationships" xmlns:m="http://schemas.openxmlformats.org/officeDocument/2006/math" xmlns:v="urn:schemas-microsoft-com:vml" xmlns:wp14="http://schemas.microsoft.com/office/word/2010/wordprocessingDrawing" xmlns:wp="http://schemas.openxmlformats.org/drawingml/2006/wordprocessingDrawing" xmlns:w10="urn:schemas-microsoft-com:office:word" xmlns:w="http://schemas.openxmlformats.org/wordprocessingml/2006/main" xmlns:w14="http://schemas.microsoft.com/office/word/2010/wordml" xmlns:w15="http://schemas.microsoft.com/office/word/2012/wordml" xmlns:w16cex="http://schemas.microsoft.com/office/word/2018/wordml/cex" xmlns:w16cid="http://schemas.microsoft.com/office/word/2016/wordml/cid" xmlns:w16="http://schemas.microsoft.com/office/word/2018/wordml" xmlns:w16sdtdh="http://schemas.microsoft.com/office/word/2020/wordml/sdtdatahash" xmlns:w16se="http://schemas.microsoft.com/office/word/2015/wordml/symex" xmlns:wpg="http://schemas.microsoft.com/office/word/2010/wordprocessingGroup" xmlns:wpi="http://schemas.microsoft.com/office/word/2010/wordprocessingInk" xmlns:wne="http://schemas.microsoft.com/office/word/2006/wordml" xmlns:wps="http://schemas.microsoft.com/office/word/2010/wordprocessingShape" mc:Ignorable="w14 w15 w16se w16cid w16 w16cex w16sdtdh wp14">
+<w:ftr xmlns:wpc="http://schemas.microsoft.com/office/word/2010/wordprocessingCanvas" xmlns:cx="http://schemas.microsoft.com/office/drawing/2014/chartex" xmlns:cx1="http://schemas.microsoft.com/office/drawing/2015/9/8/chartex" xmlns:mc="http://schemas.openxmlformats.org/markup-compatibility/2006" xmlns:o="urn:schemas-microsoft-com:office:office" xmlns:r="http://schemas.openxmlformats.org/officeDocument/2006/relationships" xmlns:m="http://schemas.openxmlformats.org/officeDocument/2006/math" xmlns:v="urn:schemas-microsoft-com:vml" xmlns:wp14="http://schemas.microsoft.com/office/word/2010/wordprocessingDrawing" xmlns:wp="http://schemas.openxmlformats.org/drawingml/2006/wordprocessingDrawing" xmlns:w10="urn:schemas-microsoft-com:office:word" xmlns:w="http://schemas.openxmlformats.org/wordprocessingml/2006/main" xmlns:w14="http://schemas.microsoft.com/office/word/2010/wordml" xmlns:w15="http://schemas.microsoft.com/office/word/2012/wordml" xmlns:w16se="http://schemas.microsoft.com/office/word/2015/wordml/symex" xmlns:wpg="http://schemas.microsoft.com/office/word/2010/wordprocessingGroup" xmlns:wpi="http://schemas.microsoft.com/office/word/2010/wordprocessingInk" xmlns:wne="http://schemas.microsoft.com/office/word/2006/wordml" xmlns:wps="http://schemas.microsoft.com/office/word/2010/wordprocessingShape" mc:Ignorable="w14 w15 w16se wp14">
   <w:p>
     <w:pPr>
       <w:pBdr>
@@ -10987,7 +11516,7 @@
         <w:bCs/>
         <w:noProof/>
       </w:rPr>
-      <w:t>2</w:t>
+      <w:t>6</w:t>
     </w:r>
     <w:r>
       <w:rPr>
@@ -11030,7 +11559,7 @@
         <w:bCs/>
         <w:noProof/>
       </w:rPr>
-      <w:t>5</w:t>
+      <w:t>6</w:t>
     </w:r>
     <w:r>
       <w:rPr>
@@ -11052,7 +11581,7 @@
 </file>
 
 <file path=word/footer2.xml><?xml version="1.0" encoding="utf-8"?>
-<w:ftr xmlns:wpc="http://schemas.microsoft.com/office/word/2010/wordprocessingCanvas" xmlns:cx="http://schemas.microsoft.com/office/drawing/2014/chartex" xmlns:cx1="http://schemas.microsoft.com/office/drawing/2015/9/8/chartex" xmlns:cx2="http://schemas.microsoft.com/office/drawing/2015/10/21/chartex" xmlns:cx3="http://schemas.microsoft.com/office/drawing/2016/5/9/chartex" xmlns:cx4="http://schemas.microsoft.com/office/drawing/2016/5/10/chartex" xmlns:cx5="http://schemas.microsoft.com/office/drawing/2016/5/11/chartex" xmlns:cx6="http://schemas.microsoft.com/office/drawing/2016/5/12/chartex" xmlns:cx7="http://schemas.microsoft.com/office/drawing/2016/5/13/chartex" xmlns:cx8="http://schemas.microsoft.com/office/drawing/2016/5/14/chartex" xmlns:mc="http://schemas.openxmlformats.org/markup-compatibility/2006" xmlns:aink="http://schemas.microsoft.com/office/drawing/2016/ink" xmlns:am3d="http://schemas.microsoft.com/office/drawing/2017/model3d" xmlns:o="urn:schemas-microsoft-com:office:office" xmlns:oel="http://schemas.microsoft.com/office/2019/extlst" xmlns:r="http://schemas.openxmlformats.org/officeDocument/2006/relationships" xmlns:m="http://schemas.openxmlformats.org/officeDocument/2006/math" xmlns:v="urn:schemas-microsoft-com:vml" xmlns:wp14="http://schemas.microsoft.com/office/word/2010/wordprocessingDrawing" xmlns:wp="http://schemas.openxmlformats.org/drawingml/2006/wordprocessingDrawing" xmlns:w10="urn:schemas-microsoft-com:office:word" xmlns:w="http://schemas.openxmlformats.org/wordprocessingml/2006/main" xmlns:w14="http://schemas.microsoft.com/office/word/2010/wordml" xmlns:w15="http://schemas.microsoft.com/office/word/2012/wordml" xmlns:w16cex="http://schemas.microsoft.com/office/word/2018/wordml/cex" xmlns:w16cid="http://schemas.microsoft.com/office/word/2016/wordml/cid" xmlns:w16="http://schemas.microsoft.com/office/word/2018/wordml" xmlns:w16sdtdh="http://schemas.microsoft.com/office/word/2020/wordml/sdtdatahash" xmlns:w16se="http://schemas.microsoft.com/office/word/2015/wordml/symex" xmlns:wpg="http://schemas.microsoft.com/office/word/2010/wordprocessingGroup" xmlns:wpi="http://schemas.microsoft.com/office/word/2010/wordprocessingInk" xmlns:wne="http://schemas.microsoft.com/office/word/2006/wordml" xmlns:wps="http://schemas.microsoft.com/office/word/2010/wordprocessingShape" mc:Ignorable="w14 w15 w16se w16cid w16 w16cex w16sdtdh wp14">
+<w:ftr xmlns:wpc="http://schemas.microsoft.com/office/word/2010/wordprocessingCanvas" xmlns:cx="http://schemas.microsoft.com/office/drawing/2014/chartex" xmlns:cx1="http://schemas.microsoft.com/office/drawing/2015/9/8/chartex" xmlns:mc="http://schemas.openxmlformats.org/markup-compatibility/2006" xmlns:o="urn:schemas-microsoft-com:office:office" xmlns:r="http://schemas.openxmlformats.org/officeDocument/2006/relationships" xmlns:m="http://schemas.openxmlformats.org/officeDocument/2006/math" xmlns:v="urn:schemas-microsoft-com:vml" xmlns:wp14="http://schemas.microsoft.com/office/word/2010/wordprocessingDrawing" xmlns:wp="http://schemas.openxmlformats.org/drawingml/2006/wordprocessingDrawing" xmlns:w10="urn:schemas-microsoft-com:office:word" xmlns:w="http://schemas.openxmlformats.org/wordprocessingml/2006/main" xmlns:w14="http://schemas.microsoft.com/office/word/2010/wordml" xmlns:w15="http://schemas.microsoft.com/office/word/2012/wordml" xmlns:w16se="http://schemas.microsoft.com/office/word/2015/wordml/symex" xmlns:wpg="http://schemas.microsoft.com/office/word/2010/wordprocessingGroup" xmlns:wpi="http://schemas.microsoft.com/office/word/2010/wordprocessingInk" xmlns:wne="http://schemas.microsoft.com/office/word/2006/wordml" xmlns:wps="http://schemas.microsoft.com/office/word/2010/wordprocessingShape" mc:Ignorable="w14 w15 w16se wp14">
   <w:p>
     <w:pPr>
       <w:pBdr>
@@ -11185,7 +11714,7 @@
         <w:bCs/>
         <w:noProof/>
       </w:rPr>
-      <w:t>1</w:t>
+      <w:t>5</w:t>
     </w:r>
     <w:r>
       <w:rPr>
@@ -11228,7 +11757,7 @@
         <w:bCs/>
         <w:noProof/>
       </w:rPr>
-      <w:t>5</w:t>
+      <w:t>6</w:t>
     </w:r>
     <w:r>
       <w:rPr>
@@ -11255,7 +11784,7 @@
 </file>
 
 <file path=word/footnotes.xml><?xml version="1.0" encoding="utf-8"?>
-<w:footnotes xmlns:wpc="http://schemas.microsoft.com/office/word/2010/wordprocessingCanvas" xmlns:cx="http://schemas.microsoft.com/office/drawing/2014/chartex" xmlns:cx1="http://schemas.microsoft.com/office/drawing/2015/9/8/chartex" xmlns:cx2="http://schemas.microsoft.com/office/drawing/2015/10/21/chartex" xmlns:cx3="http://schemas.microsoft.com/office/drawing/2016/5/9/chartex" xmlns:cx4="http://schemas.microsoft.com/office/drawing/2016/5/10/chartex" xmlns:cx5="http://schemas.microsoft.com/office/drawing/2016/5/11/chartex" xmlns:cx6="http://schemas.microsoft.com/office/drawing/2016/5/12/chartex" xmlns:cx7="http://schemas.microsoft.com/office/drawing/2016/5/13/chartex" xmlns:cx8="http://schemas.microsoft.com/office/drawing/2016/5/14/chartex" xmlns:mc="http://schemas.openxmlformats.org/markup-compatibility/2006" xmlns:aink="http://schemas.microsoft.com/office/drawing/2016/ink" xmlns:am3d="http://schemas.microsoft.com/office/drawing/2017/model3d" xmlns:o="urn:schemas-microsoft-com:office:office" xmlns:oel="http://schemas.microsoft.com/office/2019/extlst" xmlns:r="http://schemas.openxmlformats.org/officeDocument/2006/relationships" xmlns:m="http://schemas.openxmlformats.org/officeDocument/2006/math" xmlns:v="urn:schemas-microsoft-com:vml" xmlns:wp14="http://schemas.microsoft.com/office/word/2010/wordprocessingDrawing" xmlns:wp="http://schemas.openxmlformats.org/drawingml/2006/wordprocessingDrawing" xmlns:w10="urn:schemas-microsoft-com:office:word" xmlns:w="http://schemas.openxmlformats.org/wordprocessingml/2006/main" xmlns:w14="http://schemas.microsoft.com/office/word/2010/wordml" xmlns:w15="http://schemas.microsoft.com/office/word/2012/wordml" xmlns:w16cex="http://schemas.microsoft.com/office/word/2018/wordml/cex" xmlns:w16cid="http://schemas.microsoft.com/office/word/2016/wordml/cid" xmlns:w16="http://schemas.microsoft.com/office/word/2018/wordml" xmlns:w16sdtdh="http://schemas.microsoft.com/office/word/2020/wordml/sdtdatahash" xmlns:w16se="http://schemas.microsoft.com/office/word/2015/wordml/symex" xmlns:wpg="http://schemas.microsoft.com/office/word/2010/wordprocessingGroup" xmlns:wpi="http://schemas.microsoft.com/office/word/2010/wordprocessingInk" xmlns:wne="http://schemas.microsoft.com/office/word/2006/wordml" xmlns:wps="http://schemas.microsoft.com/office/word/2010/wordprocessingShape" mc:Ignorable="w14 w15 w16se w16cid w16 w16cex w16sdtdh wp14">
+<w:footnotes xmlns:wpc="http://schemas.microsoft.com/office/word/2010/wordprocessingCanvas" xmlns:cx="http://schemas.microsoft.com/office/drawing/2014/chartex" xmlns:cx1="http://schemas.microsoft.com/office/drawing/2015/9/8/chartex" xmlns:mc="http://schemas.openxmlformats.org/markup-compatibility/2006" xmlns:o="urn:schemas-microsoft-com:office:office" xmlns:r="http://schemas.openxmlformats.org/officeDocument/2006/relationships" xmlns:m="http://schemas.openxmlformats.org/officeDocument/2006/math" xmlns:v="urn:schemas-microsoft-com:vml" xmlns:wp14="http://schemas.microsoft.com/office/word/2010/wordprocessingDrawing" xmlns:wp="http://schemas.openxmlformats.org/drawingml/2006/wordprocessingDrawing" xmlns:w10="urn:schemas-microsoft-com:office:word" xmlns:w="http://schemas.openxmlformats.org/wordprocessingml/2006/main" xmlns:w14="http://schemas.microsoft.com/office/word/2010/wordml" xmlns:w15="http://schemas.microsoft.com/office/word/2012/wordml" xmlns:w16se="http://schemas.microsoft.com/office/word/2015/wordml/symex" xmlns:wpg="http://schemas.microsoft.com/office/word/2010/wordprocessingGroup" xmlns:wpi="http://schemas.microsoft.com/office/word/2010/wordprocessingInk" xmlns:wne="http://schemas.microsoft.com/office/word/2006/wordml" xmlns:wps="http://schemas.microsoft.com/office/word/2010/wordprocessingShape" mc:Ignorable="w14 w15 w16se wp14">
   <w:footnote w:type="separator" w:id="-1">
     <w:p>
       <w:pPr>
@@ -11280,7 +11809,7 @@
 </file>
 
 <file path=word/header1.xml><?xml version="1.0" encoding="utf-8"?>
-<w:hdr xmlns:wpc="http://schemas.microsoft.com/office/word/2010/wordprocessingCanvas" xmlns:cx="http://schemas.microsoft.com/office/drawing/2014/chartex" xmlns:cx1="http://schemas.microsoft.com/office/drawing/2015/9/8/chartex" xmlns:cx2="http://schemas.microsoft.com/office/drawing/2015/10/21/chartex" xmlns:cx3="http://schemas.microsoft.com/office/drawing/2016/5/9/chartex" xmlns:cx4="http://schemas.microsoft.com/office/drawing/2016/5/10/chartex" xmlns:cx5="http://schemas.microsoft.com/office/drawing/2016/5/11/chartex" xmlns:cx6="http://schemas.microsoft.com/office/drawing/2016/5/12/chartex" xmlns:cx7="http://schemas.microsoft.com/office/drawing/2016/5/13/chartex" xmlns:cx8="http://schemas.microsoft.com/office/drawing/2016/5/14/chartex" xmlns:mc="http://schemas.openxmlformats.org/markup-compatibility/2006" xmlns:aink="http://schemas.microsoft.com/office/drawing/2016/ink" xmlns:am3d="http://schemas.microsoft.com/office/drawing/2017/model3d" xmlns:o="urn:schemas-microsoft-com:office:office" xmlns:oel="http://schemas.microsoft.com/office/2019/extlst" xmlns:r="http://schemas.openxmlformats.org/officeDocument/2006/relationships" xmlns:m="http://schemas.openxmlformats.org/officeDocument/2006/math" xmlns:v="urn:schemas-microsoft-com:vml" xmlns:wp14="http://schemas.microsoft.com/office/word/2010/wordprocessingDrawing" xmlns:wp="http://schemas.openxmlformats.org/drawingml/2006/wordprocessingDrawing" xmlns:w10="urn:schemas-microsoft-com:office:word" xmlns:w="http://schemas.openxmlformats.org/wordprocessingml/2006/main" xmlns:w14="http://schemas.microsoft.com/office/word/2010/wordml" xmlns:w15="http://schemas.microsoft.com/office/word/2012/wordml" xmlns:w16cex="http://schemas.microsoft.com/office/word/2018/wordml/cex" xmlns:w16cid="http://schemas.microsoft.com/office/word/2016/wordml/cid" xmlns:w16="http://schemas.microsoft.com/office/word/2018/wordml" xmlns:w16sdtdh="http://schemas.microsoft.com/office/word/2020/wordml/sdtdatahash" xmlns:w16se="http://schemas.microsoft.com/office/word/2015/wordml/symex" xmlns:wpg="http://schemas.microsoft.com/office/word/2010/wordprocessingGroup" xmlns:wpi="http://schemas.microsoft.com/office/word/2010/wordprocessingInk" xmlns:wne="http://schemas.microsoft.com/office/word/2006/wordml" xmlns:wps="http://schemas.microsoft.com/office/word/2010/wordprocessingShape" mc:Ignorable="w14 w15 w16se w16cid w16 w16cex w16sdtdh wp14">
+<w:hdr xmlns:wpc="http://schemas.microsoft.com/office/word/2010/wordprocessingCanvas" xmlns:cx="http://schemas.microsoft.com/office/drawing/2014/chartex" xmlns:cx1="http://schemas.microsoft.com/office/drawing/2015/9/8/chartex" xmlns:mc="http://schemas.openxmlformats.org/markup-compatibility/2006" xmlns:o="urn:schemas-microsoft-com:office:office" xmlns:r="http://schemas.openxmlformats.org/officeDocument/2006/relationships" xmlns:m="http://schemas.openxmlformats.org/officeDocument/2006/math" xmlns:v="urn:schemas-microsoft-com:vml" xmlns:wp14="http://schemas.microsoft.com/office/word/2010/wordprocessingDrawing" xmlns:wp="http://schemas.openxmlformats.org/drawingml/2006/wordprocessingDrawing" xmlns:w10="urn:schemas-microsoft-com:office:word" xmlns:w="http://schemas.openxmlformats.org/wordprocessingml/2006/main" xmlns:w14="http://schemas.microsoft.com/office/word/2010/wordml" xmlns:w15="http://schemas.microsoft.com/office/word/2012/wordml" xmlns:w16se="http://schemas.microsoft.com/office/word/2015/wordml/symex" xmlns:wpg="http://schemas.microsoft.com/office/word/2010/wordprocessingGroup" xmlns:wpi="http://schemas.microsoft.com/office/word/2010/wordprocessingInk" xmlns:wne="http://schemas.microsoft.com/office/word/2006/wordml" xmlns:wps="http://schemas.microsoft.com/office/word/2010/wordprocessingShape" mc:Ignorable="w14 w15 w16se wp14">
   <w:p>
     <w:pPr>
       <w:pStyle w:val="Header"/>
@@ -11293,7 +11822,7 @@
 </file>
 
 <file path=word/header2.xml><?xml version="1.0" encoding="utf-8"?>
-<w:hdr xmlns:wpc="http://schemas.microsoft.com/office/word/2010/wordprocessingCanvas" xmlns:cx="http://schemas.microsoft.com/office/drawing/2014/chartex" xmlns:cx1="http://schemas.microsoft.com/office/drawing/2015/9/8/chartex" xmlns:cx2="http://schemas.microsoft.com/office/drawing/2015/10/21/chartex" xmlns:cx3="http://schemas.microsoft.com/office/drawing/2016/5/9/chartex" xmlns:cx4="http://schemas.microsoft.com/office/drawing/2016/5/10/chartex" xmlns:cx5="http://schemas.microsoft.com/office/drawing/2016/5/11/chartex" xmlns:cx6="http://schemas.microsoft.com/office/drawing/2016/5/12/chartex" xmlns:cx7="http://schemas.microsoft.com/office/drawing/2016/5/13/chartex" xmlns:cx8="http://schemas.microsoft.com/office/drawing/2016/5/14/chartex" xmlns:mc="http://schemas.openxmlformats.org/markup-compatibility/2006" xmlns:aink="http://schemas.microsoft.com/office/drawing/2016/ink" xmlns:am3d="http://schemas.microsoft.com/office/drawing/2017/model3d" xmlns:o="urn:schemas-microsoft-com:office:office" xmlns:oel="http://schemas.microsoft.com/office/2019/extlst" xmlns:r="http://schemas.openxmlformats.org/officeDocument/2006/relationships" xmlns:m="http://schemas.openxmlformats.org/officeDocument/2006/math" xmlns:v="urn:schemas-microsoft-com:vml" xmlns:wp14="http://schemas.microsoft.com/office/word/2010/wordprocessingDrawing" xmlns:wp="http://schemas.openxmlformats.org/drawingml/2006/wordprocessingDrawing" xmlns:w10="urn:schemas-microsoft-com:office:word" xmlns:w="http://schemas.openxmlformats.org/wordprocessingml/2006/main" xmlns:w14="http://schemas.microsoft.com/office/word/2010/wordml" xmlns:w15="http://schemas.microsoft.com/office/word/2012/wordml" xmlns:w16cex="http://schemas.microsoft.com/office/word/2018/wordml/cex" xmlns:w16cid="http://schemas.microsoft.com/office/word/2016/wordml/cid" xmlns:w16="http://schemas.microsoft.com/office/word/2018/wordml" xmlns:w16sdtdh="http://schemas.microsoft.com/office/word/2020/wordml/sdtdatahash" xmlns:w16se="http://schemas.microsoft.com/office/word/2015/wordml/symex" xmlns:wpg="http://schemas.microsoft.com/office/word/2010/wordprocessingGroup" xmlns:wpi="http://schemas.microsoft.com/office/word/2010/wordprocessingInk" xmlns:wne="http://schemas.microsoft.com/office/word/2006/wordml" xmlns:wps="http://schemas.microsoft.com/office/word/2010/wordprocessingShape" mc:Ignorable="w14 w15 w16se w16cid w16 w16cex w16sdtdh wp14">
+<w:hdr xmlns:wpc="http://schemas.microsoft.com/office/word/2010/wordprocessingCanvas" xmlns:cx="http://schemas.microsoft.com/office/drawing/2014/chartex" xmlns:cx1="http://schemas.microsoft.com/office/drawing/2015/9/8/chartex" xmlns:mc="http://schemas.openxmlformats.org/markup-compatibility/2006" xmlns:o="urn:schemas-microsoft-com:office:office" xmlns:r="http://schemas.openxmlformats.org/officeDocument/2006/relationships" xmlns:m="http://schemas.openxmlformats.org/officeDocument/2006/math" xmlns:v="urn:schemas-microsoft-com:vml" xmlns:wp14="http://schemas.microsoft.com/office/word/2010/wordprocessingDrawing" xmlns:wp="http://schemas.openxmlformats.org/drawingml/2006/wordprocessingDrawing" xmlns:w10="urn:schemas-microsoft-com:office:word" xmlns:w="http://schemas.openxmlformats.org/wordprocessingml/2006/main" xmlns:w14="http://schemas.microsoft.com/office/word/2010/wordml" xmlns:w15="http://schemas.microsoft.com/office/word/2012/wordml" xmlns:w16se="http://schemas.microsoft.com/office/word/2015/wordml/symex" xmlns:wpg="http://schemas.microsoft.com/office/word/2010/wordprocessingGroup" xmlns:wpi="http://schemas.microsoft.com/office/word/2010/wordprocessingInk" xmlns:wne="http://schemas.microsoft.com/office/word/2006/wordml" xmlns:wps="http://schemas.microsoft.com/office/word/2010/wordprocessingShape" mc:Ignorable="w14 w15 w16se wp14">
   <w:p>
     <w:pPr>
       <w:pStyle w:val="Header"/>
@@ -11306,7 +11835,7 @@
 </file>
 
 <file path=word/styles.xml><?xml version="1.0" encoding="utf-8"?>
-<w:styles xmlns:mc="http://schemas.openxmlformats.org/markup-compatibility/2006" xmlns:r="http://schemas.openxmlformats.org/officeDocument/2006/relationships" xmlns:w="http://schemas.openxmlformats.org/wordprocessingml/2006/main" xmlns:w14="http://schemas.microsoft.com/office/word/2010/wordml" xmlns:w15="http://schemas.microsoft.com/office/word/2012/wordml" xmlns:w16cex="http://schemas.microsoft.com/office/word/2018/wordml/cex" xmlns:w16cid="http://schemas.microsoft.com/office/word/2016/wordml/cid" xmlns:w16="http://schemas.microsoft.com/office/word/2018/wordml" xmlns:w16sdtdh="http://schemas.microsoft.com/office/word/2020/wordml/sdtdatahash" xmlns:w16se="http://schemas.microsoft.com/office/word/2015/wordml/symex" mc:Ignorable="w14 w15 w16se w16cid w16 w16cex w16sdtdh">
+<w:styles xmlns:mc="http://schemas.openxmlformats.org/markup-compatibility/2006" xmlns:r="http://schemas.openxmlformats.org/officeDocument/2006/relationships" xmlns:w="http://schemas.openxmlformats.org/wordprocessingml/2006/main" xmlns:w14="http://schemas.microsoft.com/office/word/2010/wordml" xmlns:w15="http://schemas.microsoft.com/office/word/2012/wordml" xmlns:w16se="http://schemas.microsoft.com/office/word/2015/wordml/symex" mc:Ignorable="w14 w15 w16se">
   <w:docDefaults>
     <w:rPrDefault>
       <w:rPr>
@@ -11316,7 +11845,7 @@
     </w:rPrDefault>
     <w:pPrDefault/>
   </w:docDefaults>
-  <w:latentStyles w:defLockedState="0" w:defUIPriority="99" w:defSemiHidden="0" w:defUnhideWhenUsed="0" w:defQFormat="0" w:count="376">
+  <w:latentStyles w:defLockedState="0" w:defUIPriority="99" w:defSemiHidden="0" w:defUnhideWhenUsed="0" w:defQFormat="0" w:count="371">
     <w:lsdException w:name="Normal" w:uiPriority="0" w:qFormat="1"/>
     <w:lsdException w:name="heading 1" w:uiPriority="9" w:qFormat="1"/>
     <w:lsdException w:name="heading 2" w:semiHidden="1" w:uiPriority="9" w:unhideWhenUsed="1" w:qFormat="1"/>
@@ -11422,6 +11951,7 @@
     <w:lsdException w:name="HTML Sample" w:semiHidden="1" w:unhideWhenUsed="1"/>
     <w:lsdException w:name="HTML Typewriter" w:semiHidden="1" w:unhideWhenUsed="1"/>
     <w:lsdException w:name="HTML Variable" w:semiHidden="1" w:unhideWhenUsed="1"/>
+    <w:lsdException w:name="Normal Table" w:semiHidden="1" w:unhideWhenUsed="1"/>
     <w:lsdException w:name="annotation subject" w:semiHidden="1" w:unhideWhenUsed="1"/>
     <w:lsdException w:name="No List" w:semiHidden="1" w:unhideWhenUsed="1"/>
     <w:lsdException w:name="Outline List 1" w:semiHidden="1" w:unhideWhenUsed="1"/>
@@ -11464,8 +11994,11 @@
     <w:lsdException w:name="Table Contemporary" w:semiHidden="1" w:unhideWhenUsed="1"/>
     <w:lsdException w:name="Table Elegant" w:semiHidden="1" w:unhideWhenUsed="1"/>
     <w:lsdException w:name="Table Professional" w:semiHidden="1" w:unhideWhenUsed="1"/>
+    <w:lsdException w:name="Table Subtle 1" w:semiHidden="1" w:unhideWhenUsed="1"/>
     <w:lsdException w:name="Table Subtle 2" w:semiHidden="1" w:unhideWhenUsed="1"/>
     <w:lsdException w:name="Table Web 1" w:semiHidden="1" w:unhideWhenUsed="1"/>
+    <w:lsdException w:name="Table Web 2" w:semiHidden="1" w:unhideWhenUsed="1"/>
+    <w:lsdException w:name="Table Web 3" w:semiHidden="1" w:unhideWhenUsed="1"/>
     <w:lsdException w:name="Balloon Text" w:semiHidden="1" w:unhideWhenUsed="1"/>
     <w:lsdException w:name="Table Grid" w:uiPriority="59"/>
     <w:lsdException w:name="Table Theme" w:semiHidden="1" w:unhideWhenUsed="1"/>
@@ -11684,11 +12217,6 @@
     <w:lsdException w:name="List Table 5 Dark Accent 6" w:uiPriority="50"/>
     <w:lsdException w:name="List Table 6 Colorful Accent 6" w:uiPriority="51"/>
     <w:lsdException w:name="List Table 7 Colorful Accent 6" w:uiPriority="52"/>
-    <w:lsdException w:name="Mention" w:semiHidden="1" w:unhideWhenUsed="1"/>
-    <w:lsdException w:name="Smart Hyperlink" w:semiHidden="1" w:unhideWhenUsed="1"/>
-    <w:lsdException w:name="Hashtag" w:semiHidden="1" w:unhideWhenUsed="1"/>
-    <w:lsdException w:name="Unresolved Mention" w:semiHidden="1" w:unhideWhenUsed="1"/>
-    <w:lsdException w:name="Smart Link" w:semiHidden="1" w:unhideWhenUsed="1"/>
   </w:latentStyles>
   <w:style w:type="paragraph" w:default="1" w:styleId="Normal">
     <w:name w:val="Normal"/>
@@ -12102,7 +12630,7 @@
 </file>
 
 <file path=customXml/itemProps1.xml><?xml version="1.0" encoding="utf-8"?>
-<ds:datastoreItem xmlns:ds="http://schemas.openxmlformats.org/officeDocument/2006/customXml" ds:itemID="{FB8500EF-A503-475D-912B-43A78ACB6C98}">
+<ds:datastoreItem xmlns:ds="http://schemas.openxmlformats.org/officeDocument/2006/customXml" ds:itemID="{6FF69616-B9F5-4774-8443-14090CF7C8A4}">
   <ds:schemaRefs>
     <ds:schemaRef ds:uri="http://schemas.openxmlformats.org/officeDocument/2006/bibliography"/>
   </ds:schemaRefs>

</xml_diff>